<commit_message>
Deployed a0359c5 with MkDocs version: 1.6.1
</commit_message>
<xml_diff>
--- a/download/accounting_point.docx
+++ b/download/accounting_point.docx
@@ -2,7 +2,7 @@
 <file path=word/document.xml><?xml version="1.0" encoding="utf-8"?>
 <w:document xmlns:w="http://schemas.openxmlformats.org/wordprocessingml/2006/main" xmlns:m="http://schemas.openxmlformats.org/officeDocument/2006/math" xmlns:r="http://schemas.openxmlformats.org/officeDocument/2006/relationships" xmlns:o="urn:schemas-microsoft-com:office:office" xmlns:v="urn:schemas-microsoft-com:vml" xmlns:w10="urn:schemas-microsoft-com:office:word" xmlns:a="http://schemas.openxmlformats.org/drawingml/2006/main" xmlns:pic="http://schemas.openxmlformats.org/drawingml/2006/picture" xmlns:wp="http://schemas.openxmlformats.org/drawingml/2006/wordprocessingDrawing">
   <w:body>
-    <w:bookmarkStart w:id="44" w:name="accounting-point"/>
+    <w:bookmarkStart w:id="45" w:name="accounting-point"/>
     <w:p>
       <w:pPr>
         <w:pStyle w:val="Overskrift1"/>
@@ -462,7 +462,7 @@
       </w:r>
     </w:p>
     <w:bookmarkEnd w:id="27"/>
-    <w:bookmarkStart w:id="43" w:name="authorization"/>
+    <w:bookmarkStart w:id="44" w:name="authorization"/>
     <w:p>
       <w:pPr>
         <w:pStyle w:val="Overskrift2"/>
@@ -471,7 +471,7 @@
         <w:t xml:space="preserve">Authorization</w:t>
       </w:r>
     </w:p>
-    <w:bookmarkStart w:id="40" w:name="resource-level-authorization"/>
+    <w:bookmarkStart w:id="41" w:name="resource-level-authorization"/>
     <w:p>
       <w:pPr>
         <w:pStyle w:val="Overskrift3"/>
@@ -745,7 +745,25 @@
       </w:r>
     </w:p>
     <w:bookmarkEnd w:id="36"/>
-    <w:bookmarkStart w:id="37" w:name="system-operator"/>
+    <w:bookmarkStart w:id="37" w:name="organisation"/>
+    <w:p>
+      <w:pPr>
+        <w:pStyle w:val="Overskrift4"/>
+      </w:pPr>
+      <w:r>
+        <w:t xml:space="preserve">Organisation</w:t>
+      </w:r>
+    </w:p>
+    <w:p>
+      <w:pPr>
+        <w:pStyle w:val="FirstParagraph"/>
+      </w:pPr>
+      <w:r>
+        <w:t xml:space="preserve">No policies.</w:t>
+      </w:r>
+    </w:p>
+    <w:bookmarkEnd w:id="37"/>
+    <w:bookmarkStart w:id="38" w:name="system-operator"/>
     <w:p>
       <w:pPr>
         <w:pStyle w:val="Overskrift4"/>
@@ -762,8 +780,8 @@
         <w:t xml:space="preserve">No policies.</w:t>
       </w:r>
     </w:p>
-    <w:bookmarkEnd w:id="37"/>
-    <w:bookmarkStart w:id="38" w:name="service-provider"/>
+    <w:bookmarkEnd w:id="38"/>
+    <w:bookmarkStart w:id="39" w:name="service-provider"/>
     <w:p>
       <w:pPr>
         <w:pStyle w:val="Overskrift4"/>
@@ -780,8 +798,8 @@
         <w:t xml:space="preserve">No policies.</w:t>
       </w:r>
     </w:p>
-    <w:bookmarkEnd w:id="38"/>
-    <w:bookmarkStart w:id="39" w:name="third-party"/>
+    <w:bookmarkEnd w:id="39"/>
+    <w:bookmarkStart w:id="40" w:name="third-party"/>
     <w:p>
       <w:pPr>
         <w:pStyle w:val="Overskrift4"/>
@@ -798,9 +816,9 @@
         <w:t xml:space="preserve">No policies.</w:t>
       </w:r>
     </w:p>
-    <w:bookmarkEnd w:id="39"/>
     <w:bookmarkEnd w:id="40"/>
-    <w:bookmarkStart w:id="42" w:name="field-level-authorization"/>
+    <w:bookmarkEnd w:id="41"/>
+    <w:bookmarkStart w:id="43" w:name="field-level-authorization"/>
     <w:p>
       <w:pPr>
         <w:pStyle w:val="Overskrift3"/>
@@ -819,7 +837,7 @@
       <w:r>
         <w:t xml:space="preserve"> </w:t>
       </w:r>
-      <w:hyperlink r:id="rId41">
+      <w:hyperlink r:id="rId42">
         <w:r>
           <w:rPr>
             <w:rStyle w:val="Hyperkobling"/>
@@ -831,20 +849,22 @@
     <w:tbl>
       <w:tblPr>
         <w:tblStyle w:val="Table"/>
-        <w:tblW w:type="auto" w:w="0"/>
+        <w:tblW w:type="pct" w:w="5000"/>
+        <w:tblLayout w:type="fixed"/>
         <w:tblLook w:firstRow="1" w:lastRow="0" w:firstColumn="0" w:lastColumn="0" w:noHBand="0" w:noVBand="0" w:val="0020"/>
       </w:tblPr>
       <w:tblGrid>
-        <w:gridCol w:w="792"/>
-        <w:gridCol w:w="792"/>
-        <w:gridCol w:w="792"/>
-        <w:gridCol w:w="792"/>
-        <w:gridCol w:w="792"/>
-        <w:gridCol w:w="792"/>
-        <w:gridCol w:w="792"/>
-        <w:gridCol w:w="792"/>
-        <w:gridCol w:w="792"/>
-        <w:gridCol w:w="792"/>
+        <w:gridCol w:w="2400"/>
+        <w:gridCol w:w="720"/>
+        <w:gridCol w:w="600"/>
+        <w:gridCol w:w="480"/>
+        <w:gridCol w:w="480"/>
+        <w:gridCol w:w="720"/>
+        <w:gridCol w:w="480"/>
+        <w:gridCol w:w="480"/>
+        <w:gridCol w:w="480"/>
+        <w:gridCol w:w="480"/>
+        <w:gridCol w:w="600"/>
       </w:tblGrid>
       <w:tr>
         <w:trPr>
@@ -960,6 +980,17 @@
             </w:r>
           </w:p>
         </w:tc>
+        <w:tc>
+          <w:tcPr/>
+          <w:p>
+            <w:pPr>
+              <w:pStyle w:val="Compact"/>
+            </w:pPr>
+            <w:r>
+              <w:t xml:space="preserve">ORG</w:t>
+            </w:r>
+          </w:p>
+        </w:tc>
       </w:tr>
       <w:tr>
         <w:tc>
@@ -1069,6 +1100,14 @@
             </w:r>
           </w:p>
         </w:tc>
+        <w:tc>
+          <w:tcPr/>
+          <w:p>
+            <w:pPr>
+              <w:pStyle w:val="Compact"/>
+            </w:pPr>
+          </w:p>
+        </w:tc>
       </w:tr>
       <w:tr>
         <w:tc>
@@ -1178,6 +1217,14 @@
             </w:r>
           </w:p>
         </w:tc>
+        <w:tc>
+          <w:tcPr/>
+          <w:p>
+            <w:pPr>
+              <w:pStyle w:val="Compact"/>
+            </w:pPr>
+          </w:p>
+        </w:tc>
       </w:tr>
       <w:tr>
         <w:tc>
@@ -1287,6 +1334,14 @@
             </w:r>
           </w:p>
         </w:tc>
+        <w:tc>
+          <w:tcPr/>
+          <w:p>
+            <w:pPr>
+              <w:pStyle w:val="Compact"/>
+            </w:pPr>
+          </w:p>
+        </w:tc>
       </w:tr>
       <w:tr>
         <w:tc>
@@ -1396,6 +1451,14 @@
             </w:r>
           </w:p>
         </w:tc>
+        <w:tc>
+          <w:tcPr/>
+          <w:p>
+            <w:pPr>
+              <w:pStyle w:val="Compact"/>
+            </w:pPr>
+          </w:p>
+        </w:tc>
       </w:tr>
       <w:tr>
         <w:tc>
@@ -1505,13 +1568,21 @@
             </w:r>
           </w:p>
         </w:tc>
+        <w:tc>
+          <w:tcPr/>
+          <w:p>
+            <w:pPr>
+              <w:pStyle w:val="Compact"/>
+            </w:pPr>
+          </w:p>
+        </w:tc>
       </w:tr>
     </w:tbl>
-    <w:bookmarkEnd w:id="42"/>
     <w:bookmarkEnd w:id="43"/>
     <w:bookmarkEnd w:id="44"/>
+    <w:bookmarkEnd w:id="45"/>
     <w:sectPr>
-      <w:headerReference r:id="rId11" w:type="default"/>
+      <w:headerReference r:id="rId9" w:type="default"/>
       <w:pgSz w:h="11906" w:orient="landscape" w:w="16838"/>
       <w:pgMar w:bottom="1417" w:footer="708" w:gutter="0" w:header="708" w:left="1417" w:right="1417" w:top="1417"/>
       <w:cols w:space="708"/>

</xml_diff>

<commit_message>
Deployed 5c295c10 with MkDocs version: 1.6.1
</commit_message>
<xml_diff>
--- a/download/accounting_point.docx
+++ b/download/accounting_point.docx
@@ -842,9 +842,12 @@
           <w:rPr>
             <w:rStyle w:val="Hyperkobling"/>
           </w:rPr>
-          <w:t xml:space="preserve">the auth docs</w:t>
+          <w:t xml:space="preserve">the authentication docs</w:t>
         </w:r>
       </w:hyperlink>
+      <w:r>
+        <w:t xml:space="preserve">.</w:t>
+      </w:r>
     </w:p>
     <w:tbl>
       <w:tblPr>
@@ -1582,7 +1585,7 @@
     <w:bookmarkEnd w:id="44"/>
     <w:bookmarkEnd w:id="45"/>
     <w:sectPr>
-      <w:headerReference r:id="rId9" w:type="default"/>
+      <w:headerReference r:id="rId11" w:type="default"/>
       <w:pgSz w:h="11906" w:orient="landscape" w:w="16838"/>
       <w:pgMar w:bottom="1417" w:footer="708" w:gutter="0" w:header="708" w:left="1417" w:right="1417" w:top="1417"/>
       <w:cols w:space="708"/>

</xml_diff>

<commit_message>
Deployed 17d2fed4 with MkDocs version: 1.6.1
</commit_message>
<xml_diff>
--- a/download/accounting_point.docx
+++ b/download/accounting_point.docx
@@ -2,7 +2,7 @@
 <file path=word/document.xml><?xml version="1.0" encoding="utf-8"?>
 <w:document xmlns:w="http://schemas.openxmlformats.org/wordprocessingml/2006/main" xmlns:m="http://schemas.openxmlformats.org/officeDocument/2006/math" xmlns:r="http://schemas.openxmlformats.org/officeDocument/2006/relationships" xmlns:o="urn:schemas-microsoft-com:office:office" xmlns:v="urn:schemas-microsoft-com:vml" xmlns:w10="urn:schemas-microsoft-com:office:word" xmlns:a="http://schemas.openxmlformats.org/drawingml/2006/main" xmlns:pic="http://schemas.openxmlformats.org/drawingml/2006/picture" xmlns:wp="http://schemas.openxmlformats.org/drawingml/2006/wordprocessingDrawing">
   <w:body>
-    <w:bookmarkStart w:id="45" w:name="accounting-point"/>
+    <w:bookmarkStart w:id="44" w:name="accounting-point"/>
     <w:p>
       <w:pPr>
         <w:pStyle w:val="Overskrift1"/>
@@ -462,7 +462,7 @@
       </w:r>
     </w:p>
     <w:bookmarkEnd w:id="27"/>
-    <w:bookmarkStart w:id="44" w:name="authorization"/>
+    <w:bookmarkStart w:id="43" w:name="authorization"/>
     <w:p>
       <w:pPr>
         <w:pStyle w:val="Overskrift2"/>
@@ -471,7 +471,7 @@
         <w:t xml:space="preserve">Authorization</w:t>
       </w:r>
     </w:p>
-    <w:bookmarkStart w:id="41" w:name="resource-level-authorization"/>
+    <w:bookmarkStart w:id="40" w:name="resource-level-authorization"/>
     <w:p>
       <w:pPr>
         <w:pStyle w:val="Overskrift3"/>
@@ -727,13 +727,13 @@
       </w:r>
     </w:p>
     <w:bookmarkEnd w:id="35"/>
-    <w:bookmarkStart w:id="36" w:name="market-operator"/>
+    <w:bookmarkStart w:id="36" w:name="organisation"/>
     <w:p>
       <w:pPr>
         <w:pStyle w:val="Overskrift4"/>
       </w:pPr>
       <w:r>
-        <w:t xml:space="preserve">Market Operator</w:t>
+        <w:t xml:space="preserve">Organisation</w:t>
       </w:r>
     </w:p>
     <w:p>
@@ -745,13 +745,13 @@
       </w:r>
     </w:p>
     <w:bookmarkEnd w:id="36"/>
-    <w:bookmarkStart w:id="37" w:name="organisation"/>
+    <w:bookmarkStart w:id="37" w:name="system-operator"/>
     <w:p>
       <w:pPr>
         <w:pStyle w:val="Overskrift4"/>
       </w:pPr>
       <w:r>
-        <w:t xml:space="preserve">Organisation</w:t>
+        <w:t xml:space="preserve">System Operator</w:t>
       </w:r>
     </w:p>
     <w:p>
@@ -763,13 +763,13 @@
       </w:r>
     </w:p>
     <w:bookmarkEnd w:id="37"/>
-    <w:bookmarkStart w:id="38" w:name="system-operator"/>
+    <w:bookmarkStart w:id="38" w:name="service-provider"/>
     <w:p>
       <w:pPr>
         <w:pStyle w:val="Overskrift4"/>
       </w:pPr>
       <w:r>
-        <w:t xml:space="preserve">System Operator</w:t>
+        <w:t xml:space="preserve">Service Provider</w:t>
       </w:r>
     </w:p>
     <w:p>
@@ -781,13 +781,13 @@
       </w:r>
     </w:p>
     <w:bookmarkEnd w:id="38"/>
-    <w:bookmarkStart w:id="39" w:name="service-provider"/>
+    <w:bookmarkStart w:id="39" w:name="third-party"/>
     <w:p>
       <w:pPr>
         <w:pStyle w:val="Overskrift4"/>
       </w:pPr>
       <w:r>
-        <w:t xml:space="preserve">Service Provider</w:t>
+        <w:t xml:space="preserve">Third Party</w:t>
       </w:r>
     </w:p>
     <w:p>
@@ -799,26 +799,8 @@
       </w:r>
     </w:p>
     <w:bookmarkEnd w:id="39"/>
-    <w:bookmarkStart w:id="40" w:name="third-party"/>
-    <w:p>
-      <w:pPr>
-        <w:pStyle w:val="Overskrift4"/>
-      </w:pPr>
-      <w:r>
-        <w:t xml:space="preserve">Third Party</w:t>
-      </w:r>
-    </w:p>
-    <w:p>
-      <w:pPr>
-        <w:pStyle w:val="FirstParagraph"/>
-      </w:pPr>
-      <w:r>
-        <w:t xml:space="preserve">No policies.</w:t>
-      </w:r>
-    </w:p>
     <w:bookmarkEnd w:id="40"/>
-    <w:bookmarkEnd w:id="41"/>
-    <w:bookmarkStart w:id="43" w:name="field-level-authorization"/>
+    <w:bookmarkStart w:id="42" w:name="field-level-authorization"/>
     <w:p>
       <w:pPr>
         <w:pStyle w:val="Overskrift3"/>
@@ -837,7 +819,7 @@
       <w:r>
         <w:t xml:space="preserve"> </w:t>
       </w:r>
-      <w:hyperlink r:id="rId42">
+      <w:hyperlink r:id="rId41">
         <w:r>
           <w:rPr>
             <w:rStyle w:val="Hyperkobling"/>
@@ -857,17 +839,16 @@
         <w:tblLook w:firstRow="1" w:lastRow="0" w:firstColumn="0" w:lastColumn="0" w:noHBand="0" w:noVBand="0" w:val="0020"/>
       </w:tblPr>
       <w:tblGrid>
-        <w:gridCol w:w="2400"/>
-        <w:gridCol w:w="720"/>
-        <w:gridCol w:w="600"/>
-        <w:gridCol w:w="480"/>
-        <w:gridCol w:w="480"/>
-        <w:gridCol w:w="720"/>
-        <w:gridCol w:w="480"/>
-        <w:gridCol w:w="480"/>
-        <w:gridCol w:w="480"/>
-        <w:gridCol w:w="480"/>
-        <w:gridCol w:w="600"/>
+        <w:gridCol w:w="2554"/>
+        <w:gridCol w:w="766"/>
+        <w:gridCol w:w="638"/>
+        <w:gridCol w:w="510"/>
+        <w:gridCol w:w="510"/>
+        <w:gridCol w:w="766"/>
+        <w:gridCol w:w="510"/>
+        <w:gridCol w:w="510"/>
+        <w:gridCol w:w="510"/>
+        <w:gridCol w:w="638"/>
       </w:tblGrid>
       <w:tr>
         <w:trPr>
@@ -946,17 +927,6 @@
               <w:pStyle w:val="Compact"/>
             </w:pPr>
             <w:r>
-              <w:t xml:space="preserve">MO</w:t>
-            </w:r>
-          </w:p>
-        </w:tc>
-        <w:tc>
-          <w:tcPr/>
-          <w:p>
-            <w:pPr>
-              <w:pStyle w:val="Compact"/>
-            </w:pPr>
-            <w:r>
               <w:t xml:space="preserve">SO</w:t>
             </w:r>
           </w:p>
@@ -1098,17 +1068,6 @@
             <w:pPr>
               <w:pStyle w:val="Compact"/>
             </w:pPr>
-            <w:r>
-              <w:t xml:space="preserve">R</w:t>
-            </w:r>
-          </w:p>
-        </w:tc>
-        <w:tc>
-          <w:tcPr/>
-          <w:p>
-            <w:pPr>
-              <w:pStyle w:val="Compact"/>
-            </w:pPr>
           </w:p>
         </w:tc>
       </w:tr>
@@ -1215,17 +1174,6 @@
             <w:pPr>
               <w:pStyle w:val="Compact"/>
             </w:pPr>
-            <w:r>
-              <w:t xml:space="preserve">R</w:t>
-            </w:r>
-          </w:p>
-        </w:tc>
-        <w:tc>
-          <w:tcPr/>
-          <w:p>
-            <w:pPr>
-              <w:pStyle w:val="Compact"/>
-            </w:pPr>
           </w:p>
         </w:tc>
       </w:tr>
@@ -1332,17 +1280,6 @@
             <w:pPr>
               <w:pStyle w:val="Compact"/>
             </w:pPr>
-            <w:r>
-              <w:t xml:space="preserve">R</w:t>
-            </w:r>
-          </w:p>
-        </w:tc>
-        <w:tc>
-          <w:tcPr/>
-          <w:p>
-            <w:pPr>
-              <w:pStyle w:val="Compact"/>
-            </w:pPr>
           </w:p>
         </w:tc>
       </w:tr>
@@ -1449,17 +1386,6 @@
             <w:pPr>
               <w:pStyle w:val="Compact"/>
             </w:pPr>
-            <w:r>
-              <w:t xml:space="preserve">R</w:t>
-            </w:r>
-          </w:p>
-        </w:tc>
-        <w:tc>
-          <w:tcPr/>
-          <w:p>
-            <w:pPr>
-              <w:pStyle w:val="Compact"/>
-            </w:pPr>
           </w:p>
         </w:tc>
       </w:tr>
@@ -1566,26 +1492,15 @@
             <w:pPr>
               <w:pStyle w:val="Compact"/>
             </w:pPr>
-            <w:r>
-              <w:t xml:space="preserve">R</w:t>
-            </w:r>
-          </w:p>
-        </w:tc>
-        <w:tc>
-          <w:tcPr/>
-          <w:p>
-            <w:pPr>
-              <w:pStyle w:val="Compact"/>
-            </w:pPr>
           </w:p>
         </w:tc>
       </w:tr>
     </w:tbl>
+    <w:bookmarkEnd w:id="42"/>
     <w:bookmarkEnd w:id="43"/>
     <w:bookmarkEnd w:id="44"/>
-    <w:bookmarkEnd w:id="45"/>
     <w:sectPr>
-      <w:headerReference r:id="rId11" w:type="default"/>
+      <w:headerReference r:id="rId9" w:type="default"/>
       <w:pgSz w:h="11906" w:orient="landscape" w:w="16838"/>
       <w:pgMar w:bottom="1417" w:footer="708" w:gutter="0" w:header="708" w:left="1417" w:right="1417" w:top="1417"/>
       <w:cols w:space="708"/>

</xml_diff>

<commit_message>
Deployed c0d24db8 with MkDocs version: 1.6.1
</commit_message>
<xml_diff>
--- a/download/accounting_point.docx
+++ b/download/accounting_point.docx
@@ -362,7 +362,7 @@
               <w:pStyle w:val="Compact"/>
             </w:pPr>
             <w:r>
-              <w:t xml:space="preserve">timestamp with time zone</w:t>
+              <w:t xml:space="preserve">date-time</w:t>
             </w:r>
             <w:r>
               <w:t xml:space="preserve">Read only</w:t>
@@ -1500,7 +1500,7 @@
     <w:bookmarkEnd w:id="43"/>
     <w:bookmarkEnd w:id="44"/>
     <w:sectPr>
-      <w:headerReference r:id="rId11" w:type="default"/>
+      <w:headerReference r:id="rId9" w:type="default"/>
       <w:pgSz w:h="11906" w:orient="landscape" w:w="16838"/>
       <w:pgMar w:bottom="1417" w:footer="708" w:gutter="0" w:header="708" w:left="1417" w:right="1417" w:top="1417"/>
       <w:cols w:space="708"/>

</xml_diff>